<commit_message>
removed some duplicate code that had no reason to be duplicated
</commit_message>
<xml_diff>
--- a/documentation/Test Cases - SCE_ROOM.docx
+++ b/documentation/Test Cases - SCE_ROOM.docx
@@ -1,6 +1,6 @@
 
 <file path=word/document.xml><?xml version="1.0" encoding="utf-8"?>
-<w:document xmlns:wpc="http://schemas.microsoft.com/office/word/2010/wordprocessingCanvas" xmlns:cx="http://schemas.microsoft.com/office/drawing/2014/chartex" xmlns:cx1="http://schemas.microsoft.com/office/drawing/2015/9/8/chartex" xmlns:cx2="http://schemas.microsoft.com/office/drawing/2015/10/21/chartex" xmlns:cx3="http://schemas.microsoft.com/office/drawing/2016/5/9/chartex" xmlns:cx4="http://schemas.microsoft.com/office/drawing/2016/5/10/chartex" xmlns:cx5="http://schemas.microsoft.com/office/drawing/2016/5/11/chartex" xmlns:cx6="http://schemas.microsoft.com/office/drawing/2016/5/12/chartex" xmlns:cx7="http://schemas.microsoft.com/office/drawing/2016/5/13/chartex" xmlns:cx8="http://schemas.microsoft.com/office/drawing/2016/5/14/chartex" xmlns:mc="http://schemas.openxmlformats.org/markup-compatibility/2006" xmlns:aink="http://schemas.microsoft.com/office/drawing/2016/ink" xmlns:am3d="http://schemas.microsoft.com/office/drawing/2017/model3d" xmlns:o="urn:schemas-microsoft-com:office:office" xmlns:r="http://schemas.openxmlformats.org/officeDocument/2006/relationships" xmlns:m="http://schemas.openxmlformats.org/officeDocument/2006/math" xmlns:v="urn:schemas-microsoft-com:vml" xmlns:wp14="http://schemas.microsoft.com/office/word/2010/wordprocessingDrawing" xmlns:wp="http://schemas.openxmlformats.org/drawingml/2006/wordprocessingDrawing" xmlns:w10="urn:schemas-microsoft-com:office:word" xmlns:w="http://schemas.openxmlformats.org/wordprocessingml/2006/main" xmlns:w14="http://schemas.microsoft.com/office/word/2010/wordml" xmlns:w15="http://schemas.microsoft.com/office/word/2012/wordml" xmlns:w16cex="http://schemas.microsoft.com/office/word/2018/wordml/cex" xmlns:w16cid="http://schemas.microsoft.com/office/word/2016/wordml/cid" xmlns:w16="http://schemas.microsoft.com/office/word/2018/wordml" xmlns:w16se="http://schemas.microsoft.com/office/word/2015/wordml/symex" xmlns:wpg="http://schemas.microsoft.com/office/word/2010/wordprocessingGroup" xmlns:wpi="http://schemas.microsoft.com/office/word/2010/wordprocessingInk" xmlns:wne="http://schemas.microsoft.com/office/word/2006/wordml" xmlns:wps="http://schemas.microsoft.com/office/word/2010/wordprocessingShape" mc:Ignorable="w14 w15 w16se w16cid w16 w16cex wp14">
+<w:document xmlns:wpc="http://schemas.microsoft.com/office/word/2010/wordprocessingCanvas" xmlns:mc="http://schemas.openxmlformats.org/markup-compatibility/2006" xmlns:o="urn:schemas-microsoft-com:office:office" xmlns:r="http://schemas.openxmlformats.org/officeDocument/2006/relationships" xmlns:m="http://schemas.openxmlformats.org/officeDocument/2006/math" xmlns:v="urn:schemas-microsoft-com:vml" xmlns:wp14="http://schemas.microsoft.com/office/word/2010/wordprocessingDrawing" xmlns:wp="http://schemas.openxmlformats.org/drawingml/2006/wordprocessingDrawing" xmlns:w10="urn:schemas-microsoft-com:office:word" xmlns:w="http://schemas.openxmlformats.org/wordprocessingml/2006/main" xmlns:w14="http://schemas.microsoft.com/office/word/2010/wordml" xmlns:w15="http://schemas.microsoft.com/office/word/2012/wordml" xmlns:wpg="http://schemas.microsoft.com/office/word/2010/wordprocessingGroup" xmlns:wpi="http://schemas.microsoft.com/office/word/2010/wordprocessingInk" xmlns:wne="http://schemas.microsoft.com/office/word/2006/wordml" xmlns:wps="http://schemas.microsoft.com/office/word/2010/wordprocessingShape" mc:Ignorable="w14 w15 wp14">
   <w:body>
     <w:p>
       <w:pPr>
@@ -229,14 +229,12 @@
                 <w:rFonts w:cstheme="minorHAnsi"/>
                 <w:color w:val="000000" w:themeColor="text1"/>
                 <w:rtl/>
-                <w:lang w:val="en-US"/>
               </w:rPr>
             </w:pPr>
             <w:r>
               <w:rPr>
                 <w:rFonts w:cstheme="minorHAnsi"/>
                 <w:color w:val="000000" w:themeColor="text1"/>
-                <w:lang w:val="en-US"/>
               </w:rPr>
               <w:t>pass</w:t>
             </w:r>
@@ -1069,23 +1067,11 @@
             <w:tcW w:w="1493" w:type="dxa"/>
           </w:tcPr>
           <w:p>
-            <w:pPr>
-              <w:rPr>
-                <w:lang w:val="en-US"/>
-              </w:rPr>
-            </w:pPr>
-            <w:r>
-              <w:rPr>
-                <w:rFonts w:cstheme="minorHAnsi"/>
-              </w:rPr>
-              <w:t xml:space="preserve">If password not strong appears password too short or </w:t>
-            </w:r>
-            <w:r>
-              <w:rPr>
-                <w:rFonts w:cstheme="minorHAnsi"/>
-                <w:lang w:val="en-US"/>
-              </w:rPr>
-              <w:t>Password is weak, must include at least: capital, lowercase, number, special</w:t>
+            <w:r>
+              <w:rPr>
+                <w:rFonts w:cstheme="minorHAnsi"/>
+              </w:rPr>
+              <w:t>If password not strong appears password too short or Password is weak, must include at least: capital, lowercase, number, special</w:t>
             </w:r>
           </w:p>
           <w:p>
@@ -1384,20 +1370,17 @@
               <w:rPr>
                 <w:rFonts w:cstheme="minorHAnsi"/>
                 <w:rtl/>
-                <w:lang w:val="en-US"/>
-              </w:rPr>
-            </w:pPr>
-            <w:r>
-              <w:rPr>
-                <w:rFonts w:cstheme="minorHAnsi"/>
-                <w:lang w:val="en-US"/>
+              </w:rPr>
+            </w:pPr>
+            <w:r>
+              <w:rPr>
+                <w:rFonts w:cstheme="minorHAnsi"/>
               </w:rPr>
               <w:t xml:space="preserve">Get </w:t>
             </w:r>
             <w:r>
               <w:rPr>
                 <w:rFonts w:cstheme="minorHAnsi"/>
-                <w:lang w:val="en-US"/>
               </w:rPr>
               <w:t xml:space="preserve">a </w:t>
             </w:r>
@@ -1405,7 +1388,6 @@
             <w:r>
               <w:rPr>
                 <w:rFonts w:cstheme="minorHAnsi"/>
-                <w:lang w:val="en-US"/>
               </w:rPr>
               <w:t>messege</w:t>
             </w:r>
@@ -1413,14 +1395,12 @@
             <w:r>
               <w:rPr>
                 <w:rFonts w:cstheme="minorHAnsi"/>
-                <w:lang w:val="en-US"/>
               </w:rPr>
               <w:t xml:space="preserve"> “sign up was successful! Wait f</w:t>
             </w:r>
             <w:r>
               <w:rPr>
                 <w:rFonts w:cstheme="minorHAnsi"/>
-                <w:lang w:val="en-US"/>
               </w:rPr>
               <w:t>or an admin to approve your account</w:t>
             </w:r>
@@ -1686,14 +1666,12 @@
                 <w:rFonts w:cstheme="minorHAnsi"/>
                 <w:color w:val="000000" w:themeColor="text1"/>
                 <w:rtl/>
-                <w:lang w:val="en-US"/>
               </w:rPr>
             </w:pPr>
             <w:r>
               <w:rPr>
                 <w:rFonts w:cstheme="minorHAnsi"/>
                 <w:color w:val="000000" w:themeColor="text1"/>
-                <w:lang w:val="en-US"/>
               </w:rPr>
               <w:t>pass</w:t>
             </w:r>
@@ -2525,31 +2503,18 @@
             <w:tcW w:w="1659" w:type="dxa"/>
           </w:tcPr>
           <w:p>
-            <w:pPr>
-              <w:rPr>
-                <w:lang w:val="en-US"/>
-              </w:rPr>
-            </w:pPr>
-            <w:r>
-              <w:rPr>
-                <w:rFonts w:cstheme="minorHAnsi"/>
-              </w:rPr>
-              <w:t xml:space="preserve">If password not strong appears password too short or </w:t>
-            </w:r>
-            <w:r>
-              <w:rPr>
-                <w:rFonts w:cstheme="minorHAnsi"/>
-                <w:lang w:val="en-US"/>
-              </w:rPr>
-              <w:t>Password is weak, must include at least: capital, lowercase, number, special</w:t>
-            </w:r>
-          </w:p>
-          <w:p>
-            <w:pPr>
-              <w:rPr>
-                <w:rFonts w:cstheme="minorHAnsi"/>
-                <w:rtl/>
-                <w:lang w:val="en-US"/>
+            <w:r>
+              <w:rPr>
+                <w:rFonts w:cstheme="minorHAnsi"/>
+              </w:rPr>
+              <w:t>If password not strong appears password too short or Password is weak, must include at least: capital, lowercase, number, special</w:t>
+            </w:r>
+          </w:p>
+          <w:p>
+            <w:pPr>
+              <w:rPr>
+                <w:rFonts w:cstheme="minorHAnsi"/>
+                <w:rtl/>
               </w:rPr>
             </w:pPr>
           </w:p>
@@ -2829,21 +2794,13 @@
               <w:rPr>
                 <w:rFonts w:cstheme="minorHAnsi"/>
                 <w:rtl/>
-                <w:lang w:val="en-US"/>
-              </w:rPr>
-            </w:pPr>
-            <w:r>
-              <w:rPr>
-                <w:rFonts w:cstheme="minorHAnsi"/>
-              </w:rPr>
-              <w:t xml:space="preserve">Get a message </w:t>
-            </w:r>
-            <w:r>
-              <w:rPr>
-                <w:rFonts w:cstheme="minorHAnsi"/>
-                <w:lang w:val="en-US"/>
-              </w:rPr>
-              <w:t>“</w:t>
+              </w:rPr>
+            </w:pPr>
+            <w:r>
+              <w:rPr>
+                <w:rFonts w:cstheme="minorHAnsi"/>
+              </w:rPr>
+              <w:t>Get a message “</w:t>
             </w:r>
             <w:r>
               <w:rPr>
@@ -2854,7 +2811,6 @@
             <w:r>
               <w:rPr>
                 <w:rFonts w:cstheme="minorHAnsi"/>
-                <w:lang w:val="en-US"/>
               </w:rPr>
               <w:t>”</w:t>
             </w:r>
@@ -3165,14 +3121,12 @@
                 <w:rFonts w:cstheme="minorHAnsi"/>
                 <w:color w:val="000000" w:themeColor="text1"/>
                 <w:rtl/>
-                <w:lang w:val="en-US"/>
               </w:rPr>
             </w:pPr>
             <w:r>
               <w:rPr>
                 <w:rFonts w:cstheme="minorHAnsi"/>
                 <w:color w:val="000000" w:themeColor="text1"/>
-                <w:lang w:val="en-US"/>
               </w:rPr>
               <w:t>pass</w:t>
             </w:r>
@@ -3886,14 +3840,12 @@
                 <w:rFonts w:cstheme="minorHAnsi"/>
                 <w:color w:val="000000" w:themeColor="text1"/>
                 <w:rtl/>
-                <w:lang w:val="en-US"/>
               </w:rPr>
             </w:pPr>
             <w:r>
               <w:rPr>
                 <w:rFonts w:cstheme="minorHAnsi"/>
                 <w:color w:val="000000" w:themeColor="text1"/>
-                <w:lang w:val="en-US"/>
               </w:rPr>
               <w:t>pass</w:t>
             </w:r>
@@ -4510,7 +4462,6 @@
               <w:rPr>
                 <w:rFonts w:cstheme="minorHAnsi"/>
                 <w:color w:val="000000" w:themeColor="text1"/>
-                <w:lang w:val="en-US"/>
               </w:rPr>
               <w:t>pass</w:t>
             </w:r>
@@ -5125,7 +5076,6 @@
               <w:rPr>
                 <w:rFonts w:cstheme="minorHAnsi"/>
                 <w:color w:val="000000" w:themeColor="text1"/>
-                <w:lang w:val="en-US"/>
               </w:rPr>
               <w:t>pass</w:t>
             </w:r>
@@ -5708,7 +5658,6 @@
               <w:rPr>
                 <w:rFonts w:cstheme="minorHAnsi"/>
                 <w:color w:val="000000" w:themeColor="text1"/>
-                <w:lang w:val="en-US"/>
               </w:rPr>
               <w:t>pass</w:t>
             </w:r>
@@ -6204,13 +6153,11 @@
               <w:rPr>
                 <w:rFonts w:cstheme="minorHAnsi"/>
                 <w:rtl/>
-                <w:lang w:val="en-US"/>
-              </w:rPr>
-            </w:pPr>
-            <w:r>
-              <w:rPr>
-                <w:rFonts w:cstheme="minorHAnsi"/>
-                <w:lang w:val="en-US"/>
+              </w:rPr>
+            </w:pPr>
+            <w:r>
+              <w:rPr>
+                <w:rFonts w:cstheme="minorHAnsi"/>
               </w:rPr>
               <w:t xml:space="preserve">Get a </w:t>
             </w:r>
@@ -6218,7 +6165,6 @@
             <w:r>
               <w:rPr>
                 <w:rFonts w:cstheme="minorHAnsi"/>
-                <w:lang w:val="en-US"/>
               </w:rPr>
               <w:t>messege</w:t>
             </w:r>
@@ -6226,21 +6172,18 @@
             <w:r>
               <w:rPr>
                 <w:rFonts w:cstheme="minorHAnsi"/>
-                <w:lang w:val="en-US"/>
               </w:rPr>
               <w:t xml:space="preserve"> “</w:t>
             </w:r>
             <w:r>
               <w:rPr>
                 <w:rFonts w:cstheme="minorHAnsi"/>
-                <w:lang w:val="en-US"/>
               </w:rPr>
               <w:t>A reset password Email has been sent!</w:t>
             </w:r>
             <w:r>
               <w:rPr>
                 <w:rFonts w:cstheme="minorHAnsi"/>
-                <w:lang w:val="en-US"/>
               </w:rPr>
               <w:t>”</w:t>
             </w:r>
@@ -6667,14 +6610,12 @@
                 <w:color w:val="4472C4" w:themeColor="accent1"/>
                 <w:u w:val="single"/>
                 <w:rtl/>
-                <w:lang w:val="en-US"/>
               </w:rPr>
             </w:pPr>
             <w:r>
               <w:rPr>
                 <w:rFonts w:cstheme="minorHAnsi"/>
                 <w:color w:val="000000" w:themeColor="text1"/>
-                <w:lang w:val="en-US"/>
               </w:rPr>
               <w:t>pass</w:t>
             </w:r>
@@ -7003,7 +6944,6 @@
               <w:rPr>
                 <w:rFonts w:asciiTheme="majorBidi" w:hAnsiTheme="majorBidi" w:cstheme="majorBidi"/>
                 <w:color w:val="000000" w:themeColor="text1"/>
-                <w:lang w:val="en-US"/>
               </w:rPr>
               <w:t>appears “</w:t>
             </w:r>
@@ -7022,7 +6962,6 @@
               <w:rPr>
                 <w:rFonts w:asciiTheme="majorBidi" w:hAnsiTheme="majorBidi" w:cstheme="majorBidi"/>
                 <w:color w:val="000000" w:themeColor="text1"/>
-                <w:lang w:val="en-US"/>
               </w:rPr>
               <w:t>“</w:t>
             </w:r>
@@ -7543,27 +7482,18 @@
               <w:rPr>
                 <w:rFonts w:cstheme="minorHAnsi"/>
                 <w:rtl/>
-                <w:lang w:val="en-US"/>
-              </w:rPr>
-            </w:pPr>
-            <w:r>
-              <w:rPr>
-                <w:rFonts w:cstheme="minorHAnsi"/>
-              </w:rPr>
-              <w:t>Logout your account</w:t>
-            </w:r>
-            <w:r>
-              <w:rPr>
-                <w:rFonts w:cstheme="minorHAnsi"/>
-                <w:lang w:val="en-US"/>
-              </w:rPr>
-              <w:t xml:space="preserve"> and Get a </w:t>
+              </w:rPr>
+            </w:pPr>
+            <w:r>
+              <w:rPr>
+                <w:rFonts w:cstheme="minorHAnsi"/>
+              </w:rPr>
+              <w:t xml:space="preserve">Logout your account and Get a </w:t>
             </w:r>
             <w:proofErr w:type="spellStart"/>
             <w:r>
               <w:rPr>
                 <w:rFonts w:cstheme="minorHAnsi"/>
-                <w:lang w:val="en-US"/>
               </w:rPr>
               <w:t>messege</w:t>
             </w:r>
@@ -7571,21 +7501,18 @@
             <w:r>
               <w:rPr>
                 <w:rFonts w:cstheme="minorHAnsi"/>
-                <w:lang w:val="en-US"/>
               </w:rPr>
               <w:t xml:space="preserve"> “</w:t>
             </w:r>
             <w:r>
               <w:rPr>
                 <w:rFonts w:cstheme="minorHAnsi"/>
-                <w:lang w:val="en-US"/>
               </w:rPr>
               <w:t>signing out</w:t>
             </w:r>
             <w:r>
               <w:rPr>
                 <w:rFonts w:cstheme="minorHAnsi"/>
-                <w:lang w:val="en-US"/>
               </w:rPr>
               <w:t>”</w:t>
             </w:r>
@@ -7885,7 +7812,6 @@
               <w:rPr>
                 <w:rFonts w:cstheme="minorHAnsi"/>
                 <w:color w:val="000000" w:themeColor="text1"/>
-                <w:lang w:val="en-US"/>
               </w:rPr>
               <w:t>pass</w:t>
             </w:r>
@@ -8243,7 +8169,6 @@
               <w:rPr>
                 <w:rFonts w:cstheme="minorHAnsi"/>
                 <w:color w:val="000000" w:themeColor="text1"/>
-                <w:lang w:val="en-US"/>
               </w:rPr>
               <w:t>pass</w:t>
             </w:r>
@@ -8378,11 +8303,6 @@
             <w:tcW w:w="1659" w:type="dxa"/>
           </w:tcPr>
           <w:p>
-            <w:pPr>
-              <w:rPr>
-                <w:lang w:val="en-US"/>
-              </w:rPr>
-            </w:pPr>
             <w:r>
               <w:t>The student can see the renter's name and his cellphone number</w:t>
             </w:r>
@@ -8637,7 +8557,6 @@
               <w:rPr>
                 <w:rFonts w:cstheme="minorHAnsi"/>
                 <w:color w:val="000000" w:themeColor="text1"/>
-                <w:lang w:val="en-US"/>
               </w:rPr>
               <w:t>pass</w:t>
             </w:r>
@@ -8975,7 +8894,6 @@
               <w:rPr>
                 <w:rFonts w:cstheme="minorHAnsi"/>
                 <w:color w:val="000000" w:themeColor="text1"/>
-                <w:lang w:val="en-US"/>
               </w:rPr>
               <w:t>pass</w:t>
             </w:r>
@@ -9399,7 +9317,6 @@
               <w:rPr>
                 <w:rFonts w:cstheme="minorHAnsi"/>
                 <w:color w:val="000000" w:themeColor="text1"/>
-                <w:lang w:val="en-US"/>
               </w:rPr>
               <w:t>pass</w:t>
             </w:r>
@@ -9751,7 +9668,6 @@
               <w:rPr>
                 <w:rFonts w:cstheme="minorHAnsi"/>
                 <w:color w:val="000000" w:themeColor="text1"/>
-                <w:lang w:val="en-US"/>
               </w:rPr>
               <w:t>pass</w:t>
             </w:r>
@@ -10107,7 +10023,6 @@
               <w:rPr>
                 <w:rFonts w:cstheme="minorHAnsi"/>
                 <w:color w:val="000000" w:themeColor="text1"/>
-                <w:lang w:val="en-US"/>
               </w:rPr>
               <w:t>pass</w:t>
             </w:r>
@@ -10577,15 +10492,7 @@
             <w:tcW w:w="1659" w:type="dxa"/>
           </w:tcPr>
           <w:p>
-            <w:pPr>
-              <w:rPr>
-                <w:lang w:val="en-US"/>
-              </w:rPr>
-            </w:pPr>
-            <w:r>
-              <w:rPr>
-                <w:lang w:val="en-US"/>
-              </w:rPr>
+            <w:r>
               <w:t>Sort by city descending or ascending</w:t>
             </w:r>
           </w:p>
@@ -11010,9 +10917,6 @@
           </w:tcPr>
           <w:p>
             <w:r>
-              <w:rPr>
-                <w:lang w:val="en-US"/>
-              </w:rPr>
               <w:t>Sort by city descending or ascending</w:t>
             </w:r>
           </w:p>
@@ -11418,9 +11322,6 @@
           </w:tcPr>
           <w:p>
             <w:r>
-              <w:rPr>
-                <w:lang w:val="en-US"/>
-              </w:rPr>
               <w:t>Sort by city descending or ascending</w:t>
             </w:r>
           </w:p>
@@ -11854,15 +11755,7 @@
             </w:r>
           </w:p>
           <w:p>
-            <w:pPr>
-              <w:rPr>
-                <w:lang w:val="en-US"/>
-              </w:rPr>
-            </w:pPr>
-            <w:r>
-              <w:rPr>
-                <w:lang w:val="en-US"/>
-              </w:rPr>
+            <w:r>
               <w:t>Sort by price descending or ascending</w:t>
             </w:r>
           </w:p>
@@ -12271,9 +12164,6 @@
           </w:p>
           <w:p>
             <w:r>
-              <w:rPr>
-                <w:lang w:val="en-US"/>
-              </w:rPr>
               <w:t>Sort by price descending or ascending</w:t>
             </w:r>
           </w:p>
@@ -12663,9 +12553,6 @@
           </w:p>
           <w:p>
             <w:r>
-              <w:rPr>
-                <w:lang w:val="en-US"/>
-              </w:rPr>
               <w:t>Sort by number of rooms descending or ascending</w:t>
             </w:r>
           </w:p>
@@ -13636,13 +13523,9 @@
             <w:pPr>
               <w:rPr>
                 <w:rtl/>
-                <w:lang w:val="en-US"/>
-              </w:rPr>
-            </w:pPr>
-            <w:r>
-              <w:rPr>
-                <w:lang w:val="en-US"/>
-              </w:rPr>
+              </w:rPr>
+            </w:pPr>
+            <w:r>
               <w:t>pass</w:t>
             </w:r>
           </w:p>
@@ -15223,15 +15106,7 @@
             <w:tcW w:w="2328" w:type="dxa"/>
           </w:tcPr>
           <w:p>
-            <w:pPr>
-              <w:rPr>
-                <w:lang w:val="en-US"/>
-              </w:rPr>
-            </w:pPr>
-            <w:r>
-              <w:rPr>
-                <w:lang w:val="en-US"/>
-              </w:rPr>
+            <w:r>
               <w:t>To be on home page</w:t>
             </w:r>
           </w:p>
@@ -26844,13 +26719,9 @@
             <w:pPr>
               <w:rPr>
                 <w:rtl/>
-                <w:lang w:val="en-US"/>
-              </w:rPr>
-            </w:pPr>
-            <w:r>
-              <w:rPr>
-                <w:lang w:val="en-US"/>
-              </w:rPr>
+              </w:rPr>
+            </w:pPr>
+            <w:r>
               <w:t>pass</w:t>
             </w:r>
           </w:p>
@@ -27257,13 +27128,9 @@
             <w:pPr>
               <w:rPr>
                 <w:rtl/>
-                <w:lang w:val="en-US"/>
-              </w:rPr>
-            </w:pPr>
-            <w:r>
-              <w:rPr>
-                <w:lang w:val="en-US"/>
-              </w:rPr>
+              </w:rPr>
+            </w:pPr>
+            <w:r>
               <w:t>pass</w:t>
             </w:r>
           </w:p>
@@ -27833,13 +27700,9 @@
             <w:pPr>
               <w:rPr>
                 <w:rtl/>
-                <w:lang w:val="en-US"/>
-              </w:rPr>
-            </w:pPr>
-            <w:r>
-              <w:rPr>
-                <w:lang w:val="en-US"/>
-              </w:rPr>
+              </w:rPr>
+            </w:pPr>
+            <w:r>
               <w:t>pass</w:t>
             </w:r>
           </w:p>
@@ -28362,13 +28225,9 @@
             <w:pPr>
               <w:rPr>
                 <w:rtl/>
-                <w:lang w:val="en-US"/>
-              </w:rPr>
-            </w:pPr>
-            <w:r>
-              <w:rPr>
-                <w:lang w:val="en-US"/>
-              </w:rPr>
+              </w:rPr>
+            </w:pPr>
+            <w:r>
               <w:t>pass</w:t>
             </w:r>
           </w:p>
@@ -28702,13 +28561,9 @@
             <w:pPr>
               <w:rPr>
                 <w:rtl/>
-                <w:lang w:val="en-US"/>
-              </w:rPr>
-            </w:pPr>
-            <w:r>
-              <w:rPr>
-                <w:lang w:val="en-US"/>
-              </w:rPr>
+              </w:rPr>
+            </w:pPr>
+            <w:r>
               <w:t>pass</w:t>
             </w:r>
           </w:p>
@@ -29117,13 +28972,9 @@
             <w:pPr>
               <w:rPr>
                 <w:rtl/>
-                <w:lang w:val="en-US"/>
-              </w:rPr>
-            </w:pPr>
-            <w:r>
-              <w:rPr>
-                <w:lang w:val="en-US"/>
-              </w:rPr>
+              </w:rPr>
+            </w:pPr>
+            <w:r>
               <w:t>pass</w:t>
             </w:r>
           </w:p>
@@ -29240,15 +29091,7 @@
             <w:tcW w:w="1659" w:type="dxa"/>
           </w:tcPr>
           <w:p>
-            <w:pPr>
-              <w:rPr>
-                <w:lang w:val="en-US"/>
-              </w:rPr>
-            </w:pPr>
-            <w:r>
-              <w:rPr>
-                <w:lang w:val="en-US"/>
-              </w:rPr>
+            <w:r>
               <w:t>Details of student appears</w:t>
             </w:r>
           </w:p>
@@ -29500,7 +29343,6 @@
             <w:pPr>
               <w:rPr>
                 <w:rtl/>
-                <w:lang w:val="en-US"/>
               </w:rPr>
             </w:pPr>
             <w:r>
@@ -29511,9 +29353,6 @@
               <w:t>5</w:t>
             </w:r>
             <w:r>
-              <w:rPr>
-                <w:lang w:val="en-US"/>
-              </w:rPr>
               <w:t>5</w:t>
             </w:r>
           </w:p>
@@ -29611,13 +29450,9 @@
             <w:pPr>
               <w:rPr>
                 <w:rtl/>
-                <w:lang w:val="en-US"/>
-              </w:rPr>
-            </w:pPr>
-            <w:r>
-              <w:rPr>
-                <w:lang w:val="en-US"/>
-              </w:rPr>
+              </w:rPr>
+            </w:pPr>
+            <w:r>
               <w:t>pass</w:t>
             </w:r>
           </w:p>
@@ -29732,22 +29567,16 @@
           <w:tcPr>
             <w:tcW w:w="1659" w:type="dxa"/>
           </w:tcPr>
-          <w:p>
-            <w:pPr>
-              <w:rPr>
-                <w:lang w:val="en-US"/>
-              </w:rPr>
-            </w:pPr>
-          </w:p>
-        </w:tc>
-        <w:tc>
-          <w:tcPr>
-            <w:tcW w:w="1659" w:type="dxa"/>
-          </w:tcPr>
           <w:p/>
         </w:tc>
         <w:tc>
           <w:tcPr>
+            <w:tcW w:w="1659" w:type="dxa"/>
+          </w:tcPr>
+          <w:p/>
+        </w:tc>
+        <w:tc>
+          <w:tcPr>
             <w:tcW w:w="2328" w:type="dxa"/>
           </w:tcPr>
           <w:p>
@@ -29806,17 +29635,10 @@
             <w:pPr>
               <w:rPr>
                 <w:rtl/>
-                <w:lang w:val="en-US"/>
-              </w:rPr>
-            </w:pPr>
-            <w:r>
-              <w:t xml:space="preserve">Press the order </w:t>
-            </w:r>
-            <w:r>
-              <w:rPr>
-                <w:lang w:val="en-US"/>
-              </w:rPr>
-              <w:t xml:space="preserve">you want </w:t>
+              </w:rPr>
+            </w:pPr>
+            <w:r>
+              <w:t xml:space="preserve">Press the order you want </w:t>
             </w:r>
           </w:p>
         </w:tc>
@@ -29873,13 +29695,7 @@
               </w:rPr>
             </w:pPr>
             <w:r>
-              <w:t xml:space="preserve">Enter your </w:t>
-            </w:r>
-            <w:r>
-              <w:rPr>
-                <w:lang w:val="en-US"/>
-              </w:rPr>
-              <w:t>credit card with 16 digits</w:t>
+              <w:t>Enter your credit card with 16 digits</w:t>
             </w:r>
           </w:p>
         </w:tc>
@@ -29930,15 +29746,7 @@
             <w:tcW w:w="2328" w:type="dxa"/>
           </w:tcPr>
           <w:p>
-            <w:pPr>
-              <w:rPr>
-                <w:lang w:val="en-US"/>
-              </w:rPr>
-            </w:pPr>
-            <w:r>
-              <w:rPr>
-                <w:lang w:val="en-US"/>
-              </w:rPr>
+            <w:r>
               <w:t>Enter date</w:t>
             </w:r>
           </w:p>
@@ -29948,19 +29756,8 @@
             <w:tcW w:w="991" w:type="dxa"/>
           </w:tcPr>
           <w:p>
-            <w:pPr>
-              <w:rPr>
-                <w:lang w:val="en-US"/>
-              </w:rPr>
-            </w:pPr>
-            <w:r>
-              <w:t xml:space="preserve">Step </w:t>
-            </w:r>
-            <w:r>
-              <w:rPr>
-                <w:lang w:val="en-US"/>
-              </w:rPr>
-              <w:t>4</w:t>
+            <w:r>
+              <w:t>Step 4</w:t>
             </w:r>
           </w:p>
         </w:tc>
@@ -30008,22 +29805,11 @@
             <w:tcW w:w="2328" w:type="dxa"/>
           </w:tcPr>
           <w:p>
-            <w:pPr>
-              <w:rPr>
-                <w:lang w:val="en-US"/>
-              </w:rPr>
-            </w:pPr>
-            <w:r>
-              <w:rPr>
-                <w:lang w:val="en-US"/>
-              </w:rPr>
+            <w:r>
               <w:t xml:space="preserve">Enter </w:t>
             </w:r>
             <w:proofErr w:type="spellStart"/>
             <w:r>
-              <w:rPr>
-                <w:lang w:val="en-US"/>
-              </w:rPr>
               <w:t>cvc</w:t>
             </w:r>
             <w:proofErr w:type="spellEnd"/>
@@ -30034,19 +29820,8 @@
             <w:tcW w:w="991" w:type="dxa"/>
           </w:tcPr>
           <w:p>
-            <w:pPr>
-              <w:rPr>
-                <w:lang w:val="en-US"/>
-              </w:rPr>
-            </w:pPr>
-            <w:r>
-              <w:t xml:space="preserve">Step </w:t>
-            </w:r>
-            <w:r>
-              <w:rPr>
-                <w:lang w:val="en-US"/>
-              </w:rPr>
-              <w:t>5</w:t>
+            <w:r>
+              <w:t>Step 5</w:t>
             </w:r>
           </w:p>
         </w:tc>
@@ -30059,6 +29834,10 @@
         </w:rPr>
       </w:pPr>
     </w:p>
+    <w:p/>
+    <w:p/>
+    <w:p/>
+    <w:p/>
     <w:p/>
     <w:p/>
     <w:p/>
@@ -30099,7 +29878,6 @@
             <w:pPr>
               <w:rPr>
                 <w:rtl/>
-                <w:lang w:val="en-US"/>
               </w:rPr>
             </w:pPr>
             <w:r>
@@ -30107,13 +29885,9 @@
                 <w:rFonts w:hint="cs"/>
                 <w:rtl/>
               </w:rPr>
-              <w:lastRenderedPageBreak/>
               <w:t>5</w:t>
             </w:r>
             <w:r>
-              <w:rPr>
-                <w:lang w:val="en-US"/>
-              </w:rPr>
               <w:t>6</w:t>
             </w:r>
           </w:p>
@@ -30211,13 +29985,9 @@
             <w:pPr>
               <w:rPr>
                 <w:rtl/>
-                <w:lang w:val="en-US"/>
-              </w:rPr>
-            </w:pPr>
-            <w:r>
-              <w:rPr>
-                <w:lang w:val="en-US"/>
-              </w:rPr>
+              </w:rPr>
+            </w:pPr>
+            <w:r>
               <w:t>pass</w:t>
             </w:r>
           </w:p>
@@ -30333,11 +30103,6 @@
             <w:tcW w:w="1659" w:type="dxa"/>
           </w:tcPr>
           <w:p>
-            <w:pPr>
-              <w:rPr>
-                <w:lang w:val="en-US"/>
-              </w:rPr>
-            </w:pPr>
             <w:r>
               <w:t>See all the rental units offered for rent</w:t>
             </w:r>
@@ -30404,15 +30169,7 @@
             <w:tcW w:w="2328" w:type="dxa"/>
           </w:tcPr>
           <w:p>
-            <w:pPr>
-              <w:rPr>
-                <w:lang w:val="en-US"/>
-              </w:rPr>
-            </w:pPr>
-            <w:r>
-              <w:rPr>
-                <w:lang w:val="en-US"/>
-              </w:rPr>
+            <w:r>
               <w:t>Press on the unit host</w:t>
             </w:r>
           </w:p>
@@ -30422,15 +30179,7 @@
             <w:tcW w:w="991" w:type="dxa"/>
           </w:tcPr>
           <w:p>
-            <w:pPr>
-              <w:rPr>
-                <w:lang w:val="en-US"/>
-              </w:rPr>
-            </w:pPr>
-            <w:r>
-              <w:rPr>
-                <w:lang w:val="en-US"/>
-              </w:rPr>
+            <w:r>
               <w:t>Step 2</w:t>
             </w:r>
           </w:p>
@@ -30474,11 +30223,6 @@
             <w:tcW w:w="2328" w:type="dxa"/>
           </w:tcPr>
           <w:p>
-            <w:pPr>
-              <w:rPr>
-                <w:lang w:val="en-US"/>
-              </w:rPr>
-            </w:pPr>
             <w:r>
               <w:t>see attractions nearby the housing unit</w:t>
             </w:r>
@@ -30489,15 +30233,7 @@
             <w:tcW w:w="991" w:type="dxa"/>
           </w:tcPr>
           <w:p>
-            <w:pPr>
-              <w:rPr>
-                <w:lang w:val="en-US"/>
-              </w:rPr>
-            </w:pPr>
-            <w:r>
-              <w:rPr>
-                <w:lang w:val="en-US"/>
-              </w:rPr>
+            <w:r>
               <w:t>Step 3</w:t>
             </w:r>
           </w:p>
@@ -30511,7 +30247,10 @@
         </w:rPr>
       </w:pPr>
     </w:p>
-    <w:p/>
+    <w:p>
+      <w:bookmarkStart w:id="1" w:name="_GoBack"/>
+      <w:bookmarkEnd w:id="1"/>
+    </w:p>
     <w:sectPr>
       <w:pgSz w:w="11906" w:h="16838"/>
       <w:pgMar w:top="1440" w:right="1800" w:bottom="1440" w:left="1800" w:header="708" w:footer="708" w:gutter="0"/>
@@ -30525,7 +30264,7 @@
 </file>
 
 <file path=word/styles.xml><?xml version="1.0" encoding="utf-8"?>
-<w:styles xmlns:mc="http://schemas.openxmlformats.org/markup-compatibility/2006" xmlns:r="http://schemas.openxmlformats.org/officeDocument/2006/relationships" xmlns:w="http://schemas.openxmlformats.org/wordprocessingml/2006/main" xmlns:w14="http://schemas.microsoft.com/office/word/2010/wordml" xmlns:w15="http://schemas.microsoft.com/office/word/2012/wordml" xmlns:w16cex="http://schemas.microsoft.com/office/word/2018/wordml/cex" xmlns:w16cid="http://schemas.microsoft.com/office/word/2016/wordml/cid" xmlns:w16="http://schemas.microsoft.com/office/word/2018/wordml" xmlns:w16se="http://schemas.microsoft.com/office/word/2015/wordml/symex" mc:Ignorable="w14 w15 w16se w16cid w16 w16cex">
+<w:styles xmlns:mc="http://schemas.openxmlformats.org/markup-compatibility/2006" xmlns:r="http://schemas.openxmlformats.org/officeDocument/2006/relationships" xmlns:w="http://schemas.openxmlformats.org/wordprocessingml/2006/main" xmlns:w14="http://schemas.microsoft.com/office/word/2010/wordml" xmlns:w15="http://schemas.microsoft.com/office/word/2012/wordml" mc:Ignorable="w14 w15">
   <w:docDefaults>
     <w:rPrDefault>
       <w:rPr>
@@ -30541,7 +30280,7 @@
       </w:pPr>
     </w:pPrDefault>
   </w:docDefaults>
-  <w:latentStyles w:defLockedState="0" w:defUIPriority="99" w:defSemiHidden="0" w:defUnhideWhenUsed="0" w:defQFormat="0" w:count="376">
+  <w:latentStyles w:defLockedState="0" w:defUIPriority="99" w:defSemiHidden="0" w:defUnhideWhenUsed="0" w:defQFormat="0" w:count="371">
     <w:lsdException w:name="Normal" w:uiPriority="0" w:qFormat="1"/>
     <w:lsdException w:name="heading 1" w:uiPriority="9" w:qFormat="1"/>
     <w:lsdException w:name="heading 2" w:semiHidden="1" w:uiPriority="9" w:unhideWhenUsed="1" w:qFormat="1"/>
@@ -30913,11 +30652,6 @@
     <w:lsdException w:name="List Table 5 Dark Accent 6" w:uiPriority="50"/>
     <w:lsdException w:name="List Table 6 Colorful Accent 6" w:uiPriority="51"/>
     <w:lsdException w:name="List Table 7 Colorful Accent 6" w:uiPriority="52"/>
-    <w:lsdException w:name="Mention" w:semiHidden="1" w:unhideWhenUsed="1"/>
-    <w:lsdException w:name="Smart Hyperlink" w:semiHidden="1" w:unhideWhenUsed="1"/>
-    <w:lsdException w:name="Hashtag" w:semiHidden="1" w:unhideWhenUsed="1"/>
-    <w:lsdException w:name="Unresolved Mention" w:semiHidden="1" w:unhideWhenUsed="1"/>
-    <w:lsdException w:name="Smart Link" w:semiHidden="1" w:unhideWhenUsed="1"/>
   </w:latentStyles>
   <w:style w:type="paragraph" w:default="1" w:styleId="Normal">
     <w:name w:val="Normal"/>
@@ -30930,7 +30664,6 @@
       <w:rFonts w:ascii="Times New Roman" w:eastAsia="Times New Roman" w:hAnsi="Times New Roman" w:cs="Times New Roman"/>
       <w:sz w:val="24"/>
       <w:szCs w:val="24"/>
-      <w:lang w:val="en-IL"/>
     </w:rPr>
   </w:style>
   <w:style w:type="character" w:default="1" w:styleId="DefaultParagraphFont">
@@ -30969,6 +30702,7 @@
       <w:spacing w:after="0" w:line="240" w:lineRule="auto"/>
     </w:pPr>
     <w:tblPr>
+      <w:tblInd w:w="0" w:type="dxa"/>
       <w:tblBorders>
         <w:top w:val="single" w:sz="4" w:space="0" w:color="auto"/>
         <w:left w:val="single" w:sz="4" w:space="0" w:color="auto"/>
@@ -30977,6 +30711,12 @@
         <w:insideH w:val="single" w:sz="4" w:space="0" w:color="auto"/>
         <w:insideV w:val="single" w:sz="4" w:space="0" w:color="auto"/>
       </w:tblBorders>
+      <w:tblCellMar>
+        <w:top w:w="0" w:type="dxa"/>
+        <w:left w:w="108" w:type="dxa"/>
+        <w:bottom w:w="0" w:type="dxa"/>
+        <w:right w:w="108" w:type="dxa"/>
+      </w:tblCellMar>
     </w:tblPr>
   </w:style>
   <w:style w:type="character" w:styleId="Hyperlink">

</xml_diff>